<commit_message>
add report and classical-final
</commit_message>
<xml_diff>
--- a/Classical Approach.docx
+++ b/Classical Approach.docx
@@ -2,6 +2,1179 @@
 <file path=word/document.xml><?xml version="1.0" encoding="utf-8"?>
 <w:document xmlns:wpc="http://schemas.microsoft.com/office/word/2010/wordprocessingCanvas" xmlns:cx="http://schemas.microsoft.com/office/drawing/2014/chartex" xmlns:cx1="http://schemas.microsoft.com/office/drawing/2015/9/8/chartex" xmlns:mc="http://schemas.openxmlformats.org/markup-compatibility/2006" xmlns:o="urn:schemas-microsoft-com:office:office" xmlns:r="http://schemas.openxmlformats.org/officeDocument/2006/relationships" xmlns:m="http://schemas.openxmlformats.org/officeDocument/2006/math" xmlns:v="urn:schemas-microsoft-com:vml" xmlns:wp14="http://schemas.microsoft.com/office/word/2010/wordprocessingDrawing" xmlns:wp="http://schemas.openxmlformats.org/drawingml/2006/wordprocessingDrawing" xmlns:w10="urn:schemas-microsoft-com:office:word" xmlns:w="http://schemas.openxmlformats.org/wordprocessingml/2006/main" xmlns:w14="http://schemas.microsoft.com/office/word/2010/wordml" xmlns:w15="http://schemas.microsoft.com/office/word/2012/wordml" xmlns:w16se="http://schemas.microsoft.com/office/word/2015/wordml/symex" xmlns:wpg="http://schemas.microsoft.com/office/word/2010/wordprocessingGroup" xmlns:wpi="http://schemas.microsoft.com/office/word/2010/wordprocessingInk" xmlns:wne="http://schemas.microsoft.com/office/word/2006/wordml" xmlns:wps="http://schemas.microsoft.com/office/word/2010/wordprocessingShape" mc:Ignorable="w14 w15 w16se wp14">
   <w:body>
+    <w:p>
+      <w:r>
+        <w:rPr>
+          <w:noProof/>
+        </w:rPr>
+        <mc:AlternateContent>
+          <mc:Choice Requires="wpg">
+            <w:drawing>
+              <wp:anchor distT="0" distB="0" distL="114300" distR="114300" simplePos="0" relativeHeight="251659264" behindDoc="1" locked="0" layoutInCell="1" allowOverlap="1" wp14:anchorId="7FFBD7AA" wp14:editId="7B8D843F">
+                <wp:simplePos x="0" y="0"/>
+                <wp:positionH relativeFrom="margin">
+                  <wp:posOffset>-544195</wp:posOffset>
+                </wp:positionH>
+                <wp:positionV relativeFrom="paragraph">
+                  <wp:posOffset>-431018</wp:posOffset>
+                </wp:positionV>
+                <wp:extent cx="7031990" cy="1318895"/>
+                <wp:effectExtent l="0" t="0" r="0" b="0"/>
+                <wp:wrapNone/>
+                <wp:docPr id="42" name="Group 42"/>
+                <wp:cNvGraphicFramePr/>
+                <a:graphic xmlns:a="http://schemas.openxmlformats.org/drawingml/2006/main">
+                  <a:graphicData uri="http://schemas.microsoft.com/office/word/2010/wordprocessingGroup">
+                    <wpg:wgp>
+                      <wpg:cNvGrpSpPr/>
+                      <wpg:grpSpPr>
+                        <a:xfrm>
+                          <a:off x="0" y="0"/>
+                          <a:ext cx="7031990" cy="1318895"/>
+                          <a:chOff x="0" y="0"/>
+                          <a:chExt cx="7031990" cy="1318895"/>
+                        </a:xfrm>
+                      </wpg:grpSpPr>
+                      <wps:wsp>
+                        <wps:cNvPr id="17" name="Text Box 2"/>
+                        <wps:cNvSpPr txBox="1">
+                          <a:spLocks noChangeArrowheads="1"/>
+                        </wps:cNvSpPr>
+                        <wps:spPr bwMode="auto">
+                          <a:xfrm>
+                            <a:off x="3505200" y="339969"/>
+                            <a:ext cx="2374264" cy="637539"/>
+                          </a:xfrm>
+                          <a:prstGeom prst="rect">
+                            <a:avLst/>
+                          </a:prstGeom>
+                          <a:solidFill>
+                            <a:srgbClr val="FFFFFF"/>
+                          </a:solidFill>
+                          <a:ln w="9525">
+                            <a:noFill/>
+                            <a:miter lim="800000"/>
+                            <a:headEnd/>
+                            <a:tailEnd/>
+                          </a:ln>
+                        </wps:spPr>
+                        <wps:txbx>
+                          <w:txbxContent>
+                            <w:p>
+                              <w:pPr>
+                                <w:jc w:val="center"/>
+                                <w:rPr>
+                                  <w:sz w:val="26"/>
+                                  <w:szCs w:val="26"/>
+                                </w:rPr>
+                              </w:pPr>
+                              <w:r>
+                                <w:rPr>
+                                  <w:b/>
+                                  <w:bCs/>
+                                  <w:sz w:val="26"/>
+                                  <w:szCs w:val="26"/>
+                                </w:rPr>
+                                <w:t xml:space="preserve">Department of </w:t>
+                              </w:r>
+                              <w:r>
+                                <w:rPr>
+                                  <w:b/>
+                                  <w:bCs/>
+                                  <w:sz w:val="26"/>
+                                  <w:szCs w:val="26"/>
+                                </w:rPr>
+                                <w:t>Computer</w:t>
+                              </w:r>
+                              <w:r>
+                                <w:rPr>
+                                  <w:b/>
+                                  <w:bCs/>
+                                  <w:sz w:val="26"/>
+                                  <w:szCs w:val="26"/>
+                                </w:rPr>
+                                <w:t xml:space="preserve"> Engineering</w:t>
+                              </w:r>
+                            </w:p>
+                          </w:txbxContent>
+                        </wps:txbx>
+                        <wps:bodyPr rot="0" vert="horz" wrap="square" lIns="91440" tIns="45720" rIns="91440" bIns="45720" anchor="t" anchorCtr="0">
+                          <a:spAutoFit/>
+                        </wps:bodyPr>
+                      </wps:wsp>
+                      <pic:pic xmlns:pic="http://schemas.openxmlformats.org/drawingml/2006/picture">
+                        <pic:nvPicPr>
+                          <pic:cNvPr id="15" name="Picture 15"/>
+                          <pic:cNvPicPr>
+                            <a:picLocks noChangeAspect="1"/>
+                          </pic:cNvPicPr>
+                        </pic:nvPicPr>
+                        <pic:blipFill rotWithShape="1">
+                          <a:blip r:embed="rId5">
+                            <a:extLst>
+                              <a:ext uri="{28A0092B-C50C-407E-A947-70E740481C1C}">
+                                <a14:useLocalDpi xmlns:a14="http://schemas.microsoft.com/office/drawing/2010/main" val="0"/>
+                              </a:ext>
+                            </a:extLst>
+                          </a:blip>
+                          <a:srcRect r="1515" b="2267"/>
+                          <a:stretch/>
+                        </pic:blipFill>
+                        <pic:spPr bwMode="auto">
+                          <a:xfrm>
+                            <a:off x="5715000" y="0"/>
+                            <a:ext cx="1316990" cy="1318895"/>
+                          </a:xfrm>
+                          <a:prstGeom prst="rect">
+                            <a:avLst/>
+                          </a:prstGeom>
+                          <a:noFill/>
+                          <a:ln>
+                            <a:noFill/>
+                          </a:ln>
+                          <a:extLst>
+                            <a:ext uri="{53640926-AAD7-44D8-BBD7-CCE9431645EC}">
+                              <a14:shadowObscured xmlns:a14="http://schemas.microsoft.com/office/drawing/2010/main"/>
+                            </a:ext>
+                          </a:extLst>
+                        </pic:spPr>
+                      </pic:pic>
+                      <pic:pic xmlns:pic="http://schemas.openxmlformats.org/drawingml/2006/picture">
+                        <pic:nvPicPr>
+                          <pic:cNvPr id="16" name="Picture 16"/>
+                          <pic:cNvPicPr>
+                            <a:picLocks noChangeAspect="1"/>
+                          </pic:cNvPicPr>
+                        </pic:nvPicPr>
+                        <pic:blipFill>
+                          <a:blip r:embed="rId6">
+                            <a:extLst>
+                              <a:ext uri="{28A0092B-C50C-407E-A947-70E740481C1C}">
+                                <a14:useLocalDpi xmlns:a14="http://schemas.microsoft.com/office/drawing/2010/main" val="0"/>
+                              </a:ext>
+                            </a:extLst>
+                          </a:blip>
+                          <a:stretch>
+                            <a:fillRect/>
+                          </a:stretch>
+                        </pic:blipFill>
+                        <pic:spPr>
+                          <a:xfrm>
+                            <a:off x="0" y="58615"/>
+                            <a:ext cx="1134745" cy="1191895"/>
+                          </a:xfrm>
+                          <a:prstGeom prst="rect">
+                            <a:avLst/>
+                          </a:prstGeom>
+                        </pic:spPr>
+                      </pic:pic>
+                      <wps:wsp>
+                        <wps:cNvPr id="217" name="Text Box 2"/>
+                        <wps:cNvSpPr txBox="1">
+                          <a:spLocks noChangeArrowheads="1"/>
+                        </wps:cNvSpPr>
+                        <wps:spPr bwMode="auto">
+                          <a:xfrm>
+                            <a:off x="1201616" y="345831"/>
+                            <a:ext cx="1742439" cy="621664"/>
+                          </a:xfrm>
+                          <a:prstGeom prst="rect">
+                            <a:avLst/>
+                          </a:prstGeom>
+                          <a:solidFill>
+                            <a:srgbClr val="FFFFFF"/>
+                          </a:solidFill>
+                          <a:ln w="9525">
+                            <a:noFill/>
+                            <a:miter lim="800000"/>
+                            <a:headEnd/>
+                            <a:tailEnd/>
+                          </a:ln>
+                        </wps:spPr>
+                        <wps:txbx>
+                          <w:txbxContent>
+                            <w:p>
+                              <w:pPr>
+                                <w:pStyle w:val="Default"/>
+                                <w:rPr>
+                                  <w:sz w:val="26"/>
+                                  <w:szCs w:val="26"/>
+                                </w:rPr>
+                              </w:pPr>
+                              <w:r>
+                                <w:rPr>
+                                  <w:b/>
+                                  <w:bCs/>
+                                  <w:sz w:val="26"/>
+                                  <w:szCs w:val="26"/>
+                                </w:rPr>
+                                <w:t xml:space="preserve">Cairo University </w:t>
+                              </w:r>
+                            </w:p>
+                            <w:p>
+                              <w:pPr>
+                                <w:rPr>
+                                  <w:sz w:val="26"/>
+                                  <w:szCs w:val="26"/>
+                                </w:rPr>
+                              </w:pPr>
+                              <w:r>
+                                <w:rPr>
+                                  <w:b/>
+                                  <w:bCs/>
+                                  <w:sz w:val="26"/>
+                                  <w:szCs w:val="26"/>
+                                </w:rPr>
+                                <w:t>Faculty of Engineering</w:t>
+                              </w:r>
+                            </w:p>
+                          </w:txbxContent>
+                        </wps:txbx>
+                        <wps:bodyPr rot="0" vert="horz" wrap="square" lIns="91440" tIns="45720" rIns="91440" bIns="45720" anchor="t" anchorCtr="0">
+                          <a:spAutoFit/>
+                        </wps:bodyPr>
+                      </wps:wsp>
+                    </wpg:wgp>
+                  </a:graphicData>
+                </a:graphic>
+              </wp:anchor>
+            </w:drawing>
+          </mc:Choice>
+          <mc:Fallback>
+            <w:pict>
+              <v:group w14:anchorId="7FFBD7AA" id="Group 42" o:spid="_x0000_s1026" style="position:absolute;margin-left:-42.85pt;margin-top:-33.95pt;width:553.7pt;height:103.85pt;z-index:-251657216;mso-position-horizontal-relative:margin" coordsize="70319,13188" o:gfxdata="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">
+                <v:shapetype id="_x0000_t202" coordsize="21600,21600" o:spt="202" path="m,l,21600r21600,l21600,xe">
+                  <v:stroke joinstyle="miter"/>
+                  <v:path gradientshapeok="t" o:connecttype="rect"/>
+                </v:shapetype>
+                <v:shape id="Text Box 2" o:spid="_x0000_s1027" type="#_x0000_t202" style="position:absolute;left:35052;top:3399;width:23742;height:6376;visibility:visible;mso-wrap-style:square;v-text-anchor:top" o:gfxdata="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" stroked="f">
+                  <v:textbox style="mso-fit-shape-to-text:t">
+                    <w:txbxContent>
+                      <w:p>
+                        <w:pPr>
+                          <w:jc w:val="center"/>
+                          <w:rPr>
+                            <w:sz w:val="26"/>
+                            <w:szCs w:val="26"/>
+                          </w:rPr>
+                        </w:pPr>
+                        <w:r>
+                          <w:rPr>
+                            <w:b/>
+                            <w:bCs/>
+                            <w:sz w:val="26"/>
+                            <w:szCs w:val="26"/>
+                          </w:rPr>
+                          <w:t xml:space="preserve">Department of </w:t>
+                        </w:r>
+                        <w:r>
+                          <w:rPr>
+                            <w:b/>
+                            <w:bCs/>
+                            <w:sz w:val="26"/>
+                            <w:szCs w:val="26"/>
+                          </w:rPr>
+                          <w:t>Computer</w:t>
+                        </w:r>
+                        <w:r>
+                          <w:rPr>
+                            <w:b/>
+                            <w:bCs/>
+                            <w:sz w:val="26"/>
+                            <w:szCs w:val="26"/>
+                          </w:rPr>
+                          <w:t xml:space="preserve"> Engineering</w:t>
+                        </w:r>
+                      </w:p>
+                    </w:txbxContent>
+                  </v:textbox>
+                </v:shape>
+                <v:shapetype id="_x0000_t75" coordsize="21600,21600" o:spt="75" o:preferrelative="t" path="m@4@5l@4@11@9@11@9@5xe" filled="f" stroked="f">
+                  <v:stroke joinstyle="miter"/>
+                  <v:formulas>
+                    <v:f eqn="if lineDrawn pixelLineWidth 0"/>
+                    <v:f eqn="sum @0 1 0"/>
+                    <v:f eqn="sum 0 0 @1"/>
+                    <v:f eqn="prod @2 1 2"/>
+                    <v:f eqn="prod @3 21600 pixelWidth"/>
+                    <v:f eqn="prod @3 21600 pixelHeight"/>
+                    <v:f eqn="sum @0 0 1"/>
+                    <v:f eqn="prod @6 1 2"/>
+                    <v:f eqn="prod @7 21600 pixelWidth"/>
+                    <v:f eqn="sum @8 21600 0"/>
+                    <v:f eqn="prod @7 21600 pixelHeight"/>
+                    <v:f eqn="sum @10 21600 0"/>
+                  </v:formulas>
+                  <v:path o:extrusionok="f" gradientshapeok="t" o:connecttype="rect"/>
+                  <o:lock v:ext="edit" aspectratio="t"/>
+                </v:shapetype>
+                <v:shape id="Picture 15" o:spid="_x0000_s1028" type="#_x0000_t75" style="position:absolute;left:57150;width:13169;height:13188;visibility:visible;mso-wrap-style:square" o:gfxdata="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">
+                  <v:imagedata r:id="rId7" o:title="" cropbottom="1486f" cropright="993f"/>
+                  <v:path arrowok="t"/>
+                </v:shape>
+                <v:shape id="Picture 16" o:spid="_x0000_s1029" type="#_x0000_t75" style="position:absolute;top:586;width:11347;height:11919;visibility:visible;mso-wrap-style:square" o:gfxdata="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">
+                  <v:imagedata r:id="rId8" o:title=""/>
+                  <v:path arrowok="t"/>
+                </v:shape>
+                <v:shape id="Text Box 2" o:spid="_x0000_s1030" type="#_x0000_t202" style="position:absolute;left:12016;top:3458;width:17424;height:6216;visibility:visible;mso-wrap-style:square;v-text-anchor:top" o:gfxdata="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" stroked="f">
+                  <v:textbox style="mso-fit-shape-to-text:t">
+                    <w:txbxContent>
+                      <w:p>
+                        <w:pPr>
+                          <w:pStyle w:val="Default"/>
+                          <w:rPr>
+                            <w:sz w:val="26"/>
+                            <w:szCs w:val="26"/>
+                          </w:rPr>
+                        </w:pPr>
+                        <w:r>
+                          <w:rPr>
+                            <w:b/>
+                            <w:bCs/>
+                            <w:sz w:val="26"/>
+                            <w:szCs w:val="26"/>
+                          </w:rPr>
+                          <w:t xml:space="preserve">Cairo University </w:t>
+                        </w:r>
+                      </w:p>
+                      <w:p>
+                        <w:pPr>
+                          <w:rPr>
+                            <w:sz w:val="26"/>
+                            <w:szCs w:val="26"/>
+                          </w:rPr>
+                        </w:pPr>
+                        <w:r>
+                          <w:rPr>
+                            <w:b/>
+                            <w:bCs/>
+                            <w:sz w:val="26"/>
+                            <w:szCs w:val="26"/>
+                          </w:rPr>
+                          <w:t>Faculty of Engineering</w:t>
+                        </w:r>
+                      </w:p>
+                    </w:txbxContent>
+                  </v:textbox>
+                </v:shape>
+                <w10:wrap anchorx="margin"/>
+              </v:group>
+            </w:pict>
+          </mc:Fallback>
+        </mc:AlternateContent>
+      </w:r>
+    </w:p>
+    <w:p/>
+    <w:p/>
+    <w:p/>
+    <w:p/>
+    <w:p/>
+    <w:p/>
+    <w:p/>
+    <w:p>
+      <w:pPr>
+        <w:jc w:val="center"/>
+        <w:rPr>
+          <w:rFonts w:ascii="Copperplate Gothic Light" w:hAnsi="Copperplate Gothic Light"/>
+          <w:b/>
+          <w:bCs/>
+          <w:color w:val="5B9BD5" w:themeColor="accent1"/>
+          <w:sz w:val="88"/>
+          <w:szCs w:val="88"/>
+        </w:rPr>
+      </w:pPr>
+      <w:r>
+        <w:rPr>
+          <w:b/>
+          <w:bCs/>
+          <w:sz w:val="52"/>
+          <w:szCs w:val="52"/>
+        </w:rPr>
+        <w:t>Change detection</w:t>
+      </w:r>
+      <w:r>
+        <w:rPr>
+          <w:b/>
+          <w:bCs/>
+          <w:sz w:val="52"/>
+          <w:szCs w:val="52"/>
+        </w:rPr>
+        <w:t xml:space="preserve"> Project Report</w:t>
+      </w:r>
+    </w:p>
+    <w:p>
+      <w:pPr>
+        <w:rPr>
+          <w:b/>
+          <w:bCs/>
+          <w:sz w:val="40"/>
+          <w:szCs w:val="40"/>
+        </w:rPr>
+      </w:pPr>
+    </w:p>
+    <w:p>
+      <w:pPr>
+        <w:jc w:val="center"/>
+        <w:rPr>
+          <w:b/>
+          <w:bCs/>
+          <w:sz w:val="40"/>
+          <w:szCs w:val="40"/>
+        </w:rPr>
+      </w:pPr>
+      <w:r>
+        <w:rPr>
+          <w:b/>
+          <w:bCs/>
+          <w:sz w:val="40"/>
+          <w:szCs w:val="40"/>
+        </w:rPr>
+        <w:t>Submi</w:t>
+      </w:r>
+      <w:r>
+        <w:rPr>
+          <w:b/>
+          <w:bCs/>
+          <w:sz w:val="40"/>
+          <w:szCs w:val="40"/>
+        </w:rPr>
+        <w:t>tt</w:t>
+      </w:r>
+      <w:r>
+        <w:rPr>
+          <w:b/>
+          <w:bCs/>
+          <w:sz w:val="40"/>
+          <w:szCs w:val="40"/>
+        </w:rPr>
+        <w:t>ed to</w:t>
+      </w:r>
+    </w:p>
+    <w:p>
+      <w:pPr>
+        <w:jc w:val="center"/>
+        <w:rPr>
+          <w:sz w:val="40"/>
+          <w:szCs w:val="40"/>
+        </w:rPr>
+      </w:pPr>
+      <w:r>
+        <w:rPr>
+          <w:sz w:val="40"/>
+          <w:szCs w:val="40"/>
+        </w:rPr>
+        <w:t xml:space="preserve">Eng. Mohamed </w:t>
+      </w:r>
+      <w:r>
+        <w:rPr>
+          <w:sz w:val="40"/>
+          <w:szCs w:val="40"/>
+        </w:rPr>
+        <w:t>Sayed</w:t>
+      </w:r>
+      <w:r>
+        <w:rPr>
+          <w:sz w:val="40"/>
+          <w:szCs w:val="40"/>
+        </w:rPr>
+        <w:t xml:space="preserve"> </w:t>
+      </w:r>
+      <w:bookmarkStart w:id="0" w:name="_GoBack"/>
+      <w:bookmarkEnd w:id="0"/>
+    </w:p>
+    <w:p>
+      <w:pPr>
+        <w:jc w:val="center"/>
+        <w:rPr>
+          <w:sz w:val="40"/>
+          <w:szCs w:val="40"/>
+        </w:rPr>
+      </w:pPr>
+    </w:p>
+    <w:p>
+      <w:pPr>
+        <w:jc w:val="center"/>
+        <w:rPr>
+          <w:sz w:val="40"/>
+          <w:szCs w:val="40"/>
+        </w:rPr>
+      </w:pPr>
+    </w:p>
+    <w:p>
+      <w:pPr>
+        <w:rPr>
+          <w:b/>
+          <w:bCs/>
+          <w:sz w:val="40"/>
+          <w:szCs w:val="40"/>
+          <w:u w:val="single"/>
+        </w:rPr>
+      </w:pPr>
+      <w:r>
+        <w:rPr>
+          <w:b/>
+          <w:bCs/>
+          <w:sz w:val="40"/>
+          <w:szCs w:val="40"/>
+          <w:u w:val="single"/>
+        </w:rPr>
+        <w:t>Team members</w:t>
+      </w:r>
+      <w:r>
+        <w:rPr>
+          <w:b/>
+          <w:bCs/>
+          <w:sz w:val="40"/>
+          <w:szCs w:val="40"/>
+          <w:u w:val="single"/>
+        </w:rPr>
+        <w:t xml:space="preserve"> (Number </w:t>
+      </w:r>
+      <w:r>
+        <w:rPr>
+          <w:b/>
+          <w:bCs/>
+          <w:sz w:val="40"/>
+          <w:szCs w:val="40"/>
+          <w:u w:val="single"/>
+        </w:rPr>
+        <w:t>2</w:t>
+      </w:r>
+      <w:r>
+        <w:rPr>
+          <w:b/>
+          <w:bCs/>
+          <w:sz w:val="40"/>
+          <w:szCs w:val="40"/>
+          <w:u w:val="single"/>
+        </w:rPr>
+        <w:t>)</w:t>
+      </w:r>
+      <w:r>
+        <w:rPr>
+          <w:b/>
+          <w:bCs/>
+          <w:sz w:val="40"/>
+          <w:szCs w:val="40"/>
+          <w:u w:val="single"/>
+        </w:rPr>
+        <w:t>:</w:t>
+      </w:r>
+    </w:p>
+    <w:tbl>
+      <w:tblPr>
+        <w:tblStyle w:val="TableGrid"/>
+        <w:tblW w:w="9350" w:type="dxa"/>
+        <w:tblLook w:val="04A0" w:firstRow="1" w:lastRow="0" w:firstColumn="1" w:lastColumn="0" w:noHBand="0" w:noVBand="1"/>
+      </w:tblPr>
+      <w:tblGrid>
+        <w:gridCol w:w="3114"/>
+        <w:gridCol w:w="2050"/>
+        <w:gridCol w:w="2072"/>
+        <w:gridCol w:w="2114"/>
+      </w:tblGrid>
+      <w:tr>
+        <w:tc>
+          <w:tcPr>
+            <w:tcW w:w="3171" w:type="dxa"/>
+          </w:tcPr>
+          <w:p>
+            <w:pPr>
+              <w:jc w:val="center"/>
+              <w:rPr>
+                <w:rFonts w:ascii="Cambria" w:hAnsi="Cambria" w:cs="Cambria"/>
+                <w:b/>
+                <w:bCs/>
+                <w:color w:val="000000"/>
+                <w:sz w:val="32"/>
+                <w:szCs w:val="32"/>
+              </w:rPr>
+            </w:pPr>
+            <w:r>
+              <w:rPr>
+                <w:rFonts w:ascii="Cambria" w:hAnsi="Cambria" w:cs="Cambria"/>
+                <w:b/>
+                <w:bCs/>
+                <w:color w:val="000000"/>
+                <w:sz w:val="32"/>
+                <w:szCs w:val="32"/>
+              </w:rPr>
+              <w:t>Name</w:t>
+            </w:r>
+          </w:p>
+        </w:tc>
+        <w:tc>
+          <w:tcPr>
+            <w:tcW w:w="2091" w:type="dxa"/>
+          </w:tcPr>
+          <w:p>
+            <w:pPr>
+              <w:jc w:val="center"/>
+              <w:rPr>
+                <w:rFonts w:ascii="Cambria" w:hAnsi="Cambria" w:cs="Cambria"/>
+                <w:b/>
+                <w:bCs/>
+                <w:color w:val="000000"/>
+                <w:sz w:val="32"/>
+                <w:szCs w:val="32"/>
+              </w:rPr>
+            </w:pPr>
+            <w:r>
+              <w:rPr>
+                <w:rFonts w:ascii="Cambria" w:hAnsi="Cambria" w:cs="Cambria"/>
+                <w:b/>
+                <w:bCs/>
+                <w:color w:val="000000"/>
+                <w:sz w:val="32"/>
+                <w:szCs w:val="32"/>
+              </w:rPr>
+              <w:t>Sec</w:t>
+            </w:r>
+          </w:p>
+        </w:tc>
+        <w:tc>
+          <w:tcPr>
+            <w:tcW w:w="2111" w:type="dxa"/>
+          </w:tcPr>
+          <w:p>
+            <w:pPr>
+              <w:jc w:val="center"/>
+              <w:rPr>
+                <w:rFonts w:ascii="Cambria" w:hAnsi="Cambria" w:cs="Cambria"/>
+                <w:b/>
+                <w:bCs/>
+                <w:color w:val="000000"/>
+                <w:sz w:val="32"/>
+                <w:szCs w:val="32"/>
+              </w:rPr>
+            </w:pPr>
+            <w:r>
+              <w:rPr>
+                <w:rFonts w:ascii="Cambria" w:hAnsi="Cambria" w:cs="Cambria"/>
+                <w:b/>
+                <w:bCs/>
+                <w:color w:val="000000"/>
+                <w:sz w:val="32"/>
+                <w:szCs w:val="32"/>
+              </w:rPr>
+              <w:t>Ben</w:t>
+            </w:r>
+          </w:p>
+        </w:tc>
+        <w:tc>
+          <w:tcPr>
+            <w:tcW w:w="1977" w:type="dxa"/>
+          </w:tcPr>
+          <w:p>
+            <w:pPr>
+              <w:jc w:val="center"/>
+              <w:rPr>
+                <w:rFonts w:ascii="Cambria" w:hAnsi="Cambria" w:cs="Cambria"/>
+                <w:b/>
+                <w:bCs/>
+                <w:color w:val="000000"/>
+                <w:sz w:val="32"/>
+                <w:szCs w:val="32"/>
+              </w:rPr>
+            </w:pPr>
+            <w:r>
+              <w:rPr>
+                <w:rFonts w:ascii="Cambria" w:hAnsi="Cambria" w:cs="Cambria"/>
+                <w:b/>
+                <w:bCs/>
+                <w:color w:val="000000"/>
+                <w:sz w:val="32"/>
+                <w:szCs w:val="32"/>
+              </w:rPr>
+              <w:t>Contribution</w:t>
+            </w:r>
+          </w:p>
+        </w:tc>
+      </w:tr>
+      <w:tr>
+        <w:tc>
+          <w:tcPr>
+            <w:tcW w:w="3171" w:type="dxa"/>
+          </w:tcPr>
+          <w:p>
+            <w:pPr>
+              <w:jc w:val="center"/>
+              <w:rPr>
+                <w:rFonts w:ascii="Cambria" w:hAnsi="Cambria"/>
+                <w:b/>
+                <w:bCs/>
+                <w:color w:val="000000"/>
+                <w:sz w:val="32"/>
+                <w:szCs w:val="32"/>
+                <w:rtl/>
+                <w:lang w:bidi="ar-EG"/>
+              </w:rPr>
+            </w:pPr>
+            <w:r>
+              <w:rPr>
+                <w:rFonts w:ascii="Cambria" w:hAnsi="Cambria" w:cs="Times New Roman"/>
+                <w:b/>
+                <w:bCs/>
+                <w:color w:val="000000"/>
+                <w:sz w:val="32"/>
+                <w:szCs w:val="32"/>
+                <w:rtl/>
+              </w:rPr>
+              <w:t>عمرو أحمد محمد</w:t>
+            </w:r>
+          </w:p>
+        </w:tc>
+        <w:tc>
+          <w:tcPr>
+            <w:tcW w:w="2091" w:type="dxa"/>
+          </w:tcPr>
+          <w:p>
+            <w:pPr>
+              <w:jc w:val="center"/>
+              <w:rPr>
+                <w:rFonts w:ascii="Cambria" w:hAnsi="Cambria" w:cs="Cambria"/>
+                <w:b/>
+                <w:bCs/>
+                <w:color w:val="000000"/>
+                <w:sz w:val="32"/>
+                <w:szCs w:val="32"/>
+              </w:rPr>
+            </w:pPr>
+            <w:r>
+              <w:rPr>
+                <w:rFonts w:ascii="Cambria" w:hAnsi="Cambria" w:cs="Cambria"/>
+                <w:b/>
+                <w:bCs/>
+                <w:color w:val="000000"/>
+                <w:sz w:val="32"/>
+                <w:szCs w:val="32"/>
+              </w:rPr>
+              <w:t>2</w:t>
+            </w:r>
+          </w:p>
+        </w:tc>
+        <w:tc>
+          <w:tcPr>
+            <w:tcW w:w="2111" w:type="dxa"/>
+          </w:tcPr>
+          <w:p>
+            <w:pPr>
+              <w:jc w:val="center"/>
+              <w:rPr>
+                <w:rFonts w:ascii="Cambria" w:hAnsi="Cambria" w:cs="Cambria"/>
+                <w:b/>
+                <w:bCs/>
+                <w:color w:val="000000"/>
+                <w:sz w:val="32"/>
+                <w:szCs w:val="32"/>
+              </w:rPr>
+            </w:pPr>
+            <w:r>
+              <w:rPr>
+                <w:rFonts w:ascii="Cambria" w:hAnsi="Cambria" w:cs="Cambria"/>
+                <w:b/>
+                <w:bCs/>
+                <w:color w:val="000000"/>
+                <w:sz w:val="32"/>
+                <w:szCs w:val="32"/>
+              </w:rPr>
+              <w:t>7</w:t>
+            </w:r>
+          </w:p>
+        </w:tc>
+        <w:tc>
+          <w:tcPr>
+            <w:tcW w:w="1977" w:type="dxa"/>
+          </w:tcPr>
+          <w:p>
+            <w:pPr>
+              <w:jc w:val="center"/>
+              <w:rPr>
+                <w:rFonts w:ascii="Cambria" w:hAnsi="Cambria" w:cs="Cambria"/>
+                <w:b/>
+                <w:bCs/>
+                <w:color w:val="000000"/>
+                <w:sz w:val="32"/>
+                <w:szCs w:val="32"/>
+              </w:rPr>
+            </w:pPr>
+            <w:r>
+              <w:rPr>
+                <w:rFonts w:ascii="Cambria" w:hAnsi="Cambria" w:cs="Cambria"/>
+                <w:b/>
+                <w:bCs/>
+                <w:color w:val="000000"/>
+                <w:sz w:val="32"/>
+                <w:szCs w:val="32"/>
+              </w:rPr>
+              <w:t>Classical</w:t>
+            </w:r>
+          </w:p>
+        </w:tc>
+      </w:tr>
+      <w:tr>
+        <w:tc>
+          <w:tcPr>
+            <w:tcW w:w="3171" w:type="dxa"/>
+          </w:tcPr>
+          <w:p>
+            <w:pPr>
+              <w:jc w:val="center"/>
+              <w:rPr>
+                <w:rFonts w:ascii="Cambria" w:hAnsi="Cambria"/>
+                <w:b/>
+                <w:bCs/>
+                <w:color w:val="000000"/>
+                <w:sz w:val="32"/>
+                <w:szCs w:val="32"/>
+                <w:rtl/>
+                <w:lang w:bidi="ar-EG"/>
+              </w:rPr>
+            </w:pPr>
+            <w:r>
+              <w:rPr>
+                <w:rFonts w:ascii="Cambria" w:hAnsi="Cambria" w:hint="cs"/>
+                <w:b/>
+                <w:bCs/>
+                <w:color w:val="000000"/>
+                <w:sz w:val="32"/>
+                <w:szCs w:val="32"/>
+                <w:rtl/>
+                <w:lang w:bidi="ar-EG"/>
+              </w:rPr>
+              <w:t>محمد ابراهيم موسي</w:t>
+            </w:r>
+          </w:p>
+        </w:tc>
+        <w:tc>
+          <w:tcPr>
+            <w:tcW w:w="2091" w:type="dxa"/>
+          </w:tcPr>
+          <w:p>
+            <w:pPr>
+              <w:jc w:val="center"/>
+              <w:rPr>
+                <w:rFonts w:ascii="Cambria" w:hAnsi="Cambria" w:cs="Cambria"/>
+                <w:b/>
+                <w:bCs/>
+                <w:color w:val="000000"/>
+                <w:sz w:val="32"/>
+                <w:szCs w:val="32"/>
+              </w:rPr>
+            </w:pPr>
+            <w:r>
+              <w:rPr>
+                <w:rFonts w:ascii="Cambria" w:hAnsi="Cambria" w:cs="Cambria"/>
+                <w:b/>
+                <w:bCs/>
+                <w:color w:val="000000"/>
+                <w:sz w:val="32"/>
+                <w:szCs w:val="32"/>
+              </w:rPr>
+              <w:t>2</w:t>
+            </w:r>
+          </w:p>
+        </w:tc>
+        <w:tc>
+          <w:tcPr>
+            <w:tcW w:w="2111" w:type="dxa"/>
+          </w:tcPr>
+          <w:p>
+            <w:pPr>
+              <w:jc w:val="center"/>
+              <w:rPr>
+                <w:rFonts w:ascii="Cambria" w:hAnsi="Cambria" w:cs="Cambria"/>
+                <w:b/>
+                <w:bCs/>
+                <w:color w:val="000000"/>
+                <w:sz w:val="32"/>
+                <w:szCs w:val="32"/>
+              </w:rPr>
+            </w:pPr>
+            <w:r>
+              <w:rPr>
+                <w:rFonts w:ascii="Cambria" w:hAnsi="Cambria" w:cs="Cambria"/>
+                <w:b/>
+                <w:bCs/>
+                <w:color w:val="000000"/>
+                <w:sz w:val="32"/>
+                <w:szCs w:val="32"/>
+              </w:rPr>
+              <w:t>15</w:t>
+            </w:r>
+          </w:p>
+        </w:tc>
+        <w:tc>
+          <w:tcPr>
+            <w:tcW w:w="1977" w:type="dxa"/>
+          </w:tcPr>
+          <w:p>
+            <w:pPr>
+              <w:jc w:val="center"/>
+              <w:rPr>
+                <w:rFonts w:ascii="Cambria" w:hAnsi="Cambria" w:cs="Cambria"/>
+                <w:b/>
+                <w:bCs/>
+                <w:color w:val="000000"/>
+                <w:sz w:val="32"/>
+                <w:szCs w:val="32"/>
+              </w:rPr>
+            </w:pPr>
+            <w:r>
+              <w:rPr>
+                <w:rFonts w:ascii="Cambria" w:hAnsi="Cambria" w:cs="Cambria"/>
+                <w:b/>
+                <w:bCs/>
+                <w:color w:val="000000"/>
+                <w:sz w:val="32"/>
+                <w:szCs w:val="32"/>
+              </w:rPr>
+              <w:t>Deep</w:t>
+            </w:r>
+          </w:p>
+        </w:tc>
+      </w:tr>
+      <w:tr>
+        <w:tc>
+          <w:tcPr>
+            <w:tcW w:w="3171" w:type="dxa"/>
+          </w:tcPr>
+          <w:p>
+            <w:pPr>
+              <w:jc w:val="center"/>
+              <w:rPr>
+                <w:rFonts w:ascii="Cambria" w:hAnsi="Cambria" w:cs="Times New Roman"/>
+                <w:b/>
+                <w:bCs/>
+                <w:color w:val="000000"/>
+                <w:sz w:val="32"/>
+                <w:szCs w:val="32"/>
+                <w:rtl/>
+              </w:rPr>
+            </w:pPr>
+            <w:r>
+              <w:rPr>
+                <w:rFonts w:ascii="Cambria" w:hAnsi="Cambria" w:cs="Times New Roman"/>
+                <w:b/>
+                <w:bCs/>
+                <w:color w:val="000000"/>
+                <w:sz w:val="32"/>
+                <w:szCs w:val="32"/>
+                <w:rtl/>
+              </w:rPr>
+              <w:t>محمود عبدالحميد على</w:t>
+            </w:r>
+          </w:p>
+        </w:tc>
+        <w:tc>
+          <w:tcPr>
+            <w:tcW w:w="2091" w:type="dxa"/>
+          </w:tcPr>
+          <w:p>
+            <w:pPr>
+              <w:jc w:val="center"/>
+              <w:rPr>
+                <w:rFonts w:ascii="Cambria" w:hAnsi="Cambria" w:cs="Cambria"/>
+                <w:b/>
+                <w:bCs/>
+                <w:color w:val="000000"/>
+                <w:sz w:val="32"/>
+                <w:szCs w:val="32"/>
+              </w:rPr>
+            </w:pPr>
+            <w:r>
+              <w:rPr>
+                <w:rFonts w:ascii="Cambria" w:hAnsi="Cambria" w:cs="Cambria"/>
+                <w:b/>
+                <w:bCs/>
+                <w:color w:val="000000"/>
+                <w:sz w:val="32"/>
+                <w:szCs w:val="32"/>
+              </w:rPr>
+              <w:t>2</w:t>
+            </w:r>
+          </w:p>
+        </w:tc>
+        <w:tc>
+          <w:tcPr>
+            <w:tcW w:w="2111" w:type="dxa"/>
+          </w:tcPr>
+          <w:p>
+            <w:pPr>
+              <w:jc w:val="center"/>
+              <w:rPr>
+                <w:rFonts w:ascii="Cambria" w:hAnsi="Cambria" w:cs="Cambria"/>
+                <w:b/>
+                <w:bCs/>
+                <w:color w:val="000000"/>
+                <w:sz w:val="32"/>
+                <w:szCs w:val="32"/>
+              </w:rPr>
+            </w:pPr>
+            <w:r>
+              <w:rPr>
+                <w:rFonts w:ascii="Cambria" w:hAnsi="Cambria" w:cs="Cambria"/>
+                <w:b/>
+                <w:bCs/>
+                <w:color w:val="000000"/>
+                <w:sz w:val="32"/>
+                <w:szCs w:val="32"/>
+              </w:rPr>
+              <w:t>22</w:t>
+            </w:r>
+          </w:p>
+        </w:tc>
+        <w:tc>
+          <w:tcPr>
+            <w:tcW w:w="1977" w:type="dxa"/>
+          </w:tcPr>
+          <w:p>
+            <w:pPr>
+              <w:jc w:val="center"/>
+              <w:rPr>
+                <w:rFonts w:ascii="Cambria" w:hAnsi="Cambria" w:cs="Cambria"/>
+                <w:b/>
+                <w:bCs/>
+                <w:color w:val="000000"/>
+                <w:sz w:val="32"/>
+                <w:szCs w:val="32"/>
+              </w:rPr>
+            </w:pPr>
+            <w:r>
+              <w:rPr>
+                <w:rFonts w:ascii="Cambria" w:hAnsi="Cambria" w:cs="Cambria"/>
+                <w:b/>
+                <w:bCs/>
+                <w:color w:val="000000"/>
+                <w:sz w:val="32"/>
+                <w:szCs w:val="32"/>
+              </w:rPr>
+              <w:t>Classical</w:t>
+            </w:r>
+          </w:p>
+        </w:tc>
+      </w:tr>
+      <w:tr>
+        <w:tc>
+          <w:tcPr>
+            <w:tcW w:w="3171" w:type="dxa"/>
+          </w:tcPr>
+          <w:p>
+            <w:pPr>
+              <w:jc w:val="center"/>
+              <w:rPr>
+                <w:rFonts w:ascii="Cambria" w:hAnsi="Cambria" w:cs="Times New Roman"/>
+                <w:b/>
+                <w:bCs/>
+                <w:color w:val="000000"/>
+                <w:sz w:val="32"/>
+                <w:szCs w:val="32"/>
+                <w:rtl/>
+              </w:rPr>
+            </w:pPr>
+            <w:r>
+              <w:rPr>
+                <w:rFonts w:ascii="Cambria" w:hAnsi="Cambria" w:cs="Times New Roman"/>
+                <w:b/>
+                <w:bCs/>
+                <w:color w:val="000000"/>
+                <w:sz w:val="32"/>
+                <w:szCs w:val="32"/>
+                <w:rtl/>
+              </w:rPr>
+              <w:t>هيثم محمد عبدالكريم محمد هاشم</w:t>
+            </w:r>
+          </w:p>
+        </w:tc>
+        <w:tc>
+          <w:tcPr>
+            <w:tcW w:w="2091" w:type="dxa"/>
+          </w:tcPr>
+          <w:p>
+            <w:pPr>
+              <w:jc w:val="center"/>
+              <w:rPr>
+                <w:rFonts w:ascii="Cambria" w:hAnsi="Cambria" w:cs="Cambria"/>
+                <w:b/>
+                <w:bCs/>
+                <w:color w:val="000000"/>
+                <w:sz w:val="32"/>
+                <w:szCs w:val="32"/>
+              </w:rPr>
+            </w:pPr>
+            <w:r>
+              <w:rPr>
+                <w:rFonts w:ascii="Cambria" w:hAnsi="Cambria" w:cs="Cambria"/>
+                <w:b/>
+                <w:bCs/>
+                <w:color w:val="000000"/>
+                <w:sz w:val="32"/>
+                <w:szCs w:val="32"/>
+              </w:rPr>
+              <w:t>2</w:t>
+            </w:r>
+          </w:p>
+        </w:tc>
+        <w:tc>
+          <w:tcPr>
+            <w:tcW w:w="2111" w:type="dxa"/>
+          </w:tcPr>
+          <w:p>
+            <w:pPr>
+              <w:jc w:val="center"/>
+              <w:rPr>
+                <w:rFonts w:ascii="Cambria" w:hAnsi="Cambria" w:cs="Cambria"/>
+                <w:b/>
+                <w:bCs/>
+                <w:color w:val="000000"/>
+                <w:sz w:val="32"/>
+                <w:szCs w:val="32"/>
+              </w:rPr>
+            </w:pPr>
+            <w:r>
+              <w:rPr>
+                <w:rFonts w:ascii="Cambria" w:hAnsi="Cambria" w:cs="Cambria"/>
+                <w:b/>
+                <w:bCs/>
+                <w:color w:val="000000"/>
+                <w:sz w:val="32"/>
+                <w:szCs w:val="32"/>
+              </w:rPr>
+              <w:t>34</w:t>
+            </w:r>
+          </w:p>
+        </w:tc>
+        <w:tc>
+          <w:tcPr>
+            <w:tcW w:w="1977" w:type="dxa"/>
+          </w:tcPr>
+          <w:p>
+            <w:pPr>
+              <w:jc w:val="center"/>
+              <w:rPr>
+                <w:rFonts w:ascii="Cambria" w:hAnsi="Cambria" w:cs="Cambria"/>
+                <w:b/>
+                <w:bCs/>
+                <w:color w:val="000000"/>
+                <w:sz w:val="32"/>
+                <w:szCs w:val="32"/>
+              </w:rPr>
+            </w:pPr>
+            <w:r>
+              <w:rPr>
+                <w:rFonts w:ascii="Cambria" w:hAnsi="Cambria" w:cs="Cambria"/>
+                <w:b/>
+                <w:bCs/>
+                <w:color w:val="000000"/>
+                <w:sz w:val="32"/>
+                <w:szCs w:val="32"/>
+              </w:rPr>
+              <w:t>Deep</w:t>
+            </w:r>
+          </w:p>
+        </w:tc>
+      </w:tr>
+    </w:tbl>
     <w:p>
       <w:pPr>
         <w:rPr>
@@ -12,7 +1185,9 @@
           <w:szCs w:val="32"/>
         </w:rPr>
       </w:pPr>
-      <w:r>
+    </w:p>
+    <w:p>
+      <w:pPr>
         <w:rPr>
           <w:b/>
           <w:bCs/>
@@ -20,6 +1195,38 @@
           <w:sz w:val="32"/>
           <w:szCs w:val="32"/>
         </w:rPr>
+      </w:pPr>
+    </w:p>
+    <w:p>
+      <w:pPr>
+        <w:rPr>
+          <w:b/>
+          <w:bCs/>
+          <w:color w:val="2E74B5" w:themeColor="accent1" w:themeShade="BF"/>
+          <w:sz w:val="32"/>
+          <w:szCs w:val="32"/>
+        </w:rPr>
+      </w:pPr>
+    </w:p>
+    <w:p>
+      <w:pPr>
+        <w:rPr>
+          <w:b/>
+          <w:bCs/>
+          <w:color w:val="2E74B5" w:themeColor="accent1" w:themeShade="BF"/>
+          <w:sz w:val="32"/>
+          <w:szCs w:val="32"/>
+        </w:rPr>
+      </w:pPr>
+      <w:r>
+        <w:rPr>
+          <w:b/>
+          <w:bCs/>
+          <w:color w:val="2E74B5" w:themeColor="accent1" w:themeShade="BF"/>
+          <w:sz w:val="32"/>
+          <w:szCs w:val="32"/>
+        </w:rPr>
+        <w:lastRenderedPageBreak/>
         <w:t>Classical Approach:</w:t>
       </w:r>
     </w:p>
@@ -107,7 +1314,23 @@
           <w:sz w:val="24"/>
           <w:szCs w:val="24"/>
         </w:rPr>
-        <w:t>[0.05,0.1,0.15,0.2,0.25,0.3,0.35,0.4,0.45,0.5]</w:t>
+        <w:t>[0.05</w:t>
+      </w:r>
+      <w:proofErr w:type="gramStart"/>
+      <w:r>
+        <w:rPr>
+          <w:sz w:val="24"/>
+          <w:szCs w:val="24"/>
+        </w:rPr>
+        <w:t>,0.1,0.15,0.2,0.25,0.3,0.35</w:t>
+      </w:r>
+      <w:proofErr w:type="gramEnd"/>
+      <w:r>
+        <w:rPr>
+          <w:sz w:val="24"/>
+          <w:szCs w:val="24"/>
+        </w:rPr>
+        <w:t>]</w:t>
       </w:r>
     </w:p>
     <w:p>
@@ -168,7 +1391,7 @@
                     <pic:cNvPicPr/>
                   </pic:nvPicPr>
                   <pic:blipFill>
-                    <a:blip r:embed="rId5"/>
+                    <a:blip r:embed="rId9"/>
                     <a:stretch>
                       <a:fillRect/>
                     </a:stretch>
@@ -238,8 +1461,6 @@
         </w:rPr>
         <w:t xml:space="preserve"> because the precision and recall are good</w:t>
       </w:r>
-      <w:bookmarkStart w:id="0" w:name="_GoBack"/>
-      <w:bookmarkEnd w:id="0"/>
       <w:r>
         <w:rPr>
           <w:sz w:val="24"/>
@@ -350,7 +1571,23 @@
           <w:sz w:val="24"/>
           <w:szCs w:val="24"/>
         </w:rPr>
-        <w:t>Then we tried a number of thresholds [0.05,0.1,0.15,0.2,0.25,0.3,0.35,0.4,0.45,0.5]</w:t>
+        <w:t>Then we tried a number of thresholds [0.05</w:t>
+      </w:r>
+      <w:proofErr w:type="gramStart"/>
+      <w:r>
+        <w:rPr>
+          <w:sz w:val="24"/>
+          <w:szCs w:val="24"/>
+        </w:rPr>
+        <w:t>,0.1,0.15,0.2,0.25,0.3,0.35</w:t>
+      </w:r>
+      <w:proofErr w:type="gramEnd"/>
+      <w:r>
+        <w:rPr>
+          <w:sz w:val="24"/>
+          <w:szCs w:val="24"/>
+        </w:rPr>
+        <w:t>]</w:t>
       </w:r>
     </w:p>
     <w:p>
@@ -368,6 +1605,272 @@
           <w:szCs w:val="24"/>
         </w:rPr>
         <w:t>And we found this result</w:t>
+      </w:r>
+    </w:p>
+    <w:p>
+      <w:pPr>
+        <w:pStyle w:val="ListParagraph"/>
+        <w:ind w:left="360"/>
+        <w:jc w:val="center"/>
+        <w:rPr>
+          <w:sz w:val="24"/>
+          <w:szCs w:val="24"/>
+        </w:rPr>
+      </w:pPr>
+      <w:r>
+        <w:rPr>
+          <w:sz w:val="24"/>
+          <w:szCs w:val="24"/>
+        </w:rPr>
+        <w:drawing>
+          <wp:inline distT="0" distB="0" distL="0" distR="0" wp14:anchorId="121E3A96" wp14:editId="43DCF6F6">
+            <wp:extent cx="3172257" cy="4660072"/>
+            <wp:effectExtent l="0" t="0" r="9525" b="7620"/>
+            <wp:docPr id="2" name="Picture 2"/>
+            <wp:cNvGraphicFramePr>
+              <a:graphicFrameLocks xmlns:a="http://schemas.openxmlformats.org/drawingml/2006/main" noChangeAspect="1"/>
+            </wp:cNvGraphicFramePr>
+            <a:graphic xmlns:a="http://schemas.openxmlformats.org/drawingml/2006/main">
+              <a:graphicData uri="http://schemas.openxmlformats.org/drawingml/2006/picture">
+                <pic:pic xmlns:pic="http://schemas.openxmlformats.org/drawingml/2006/picture">
+                  <pic:nvPicPr>
+                    <pic:cNvPr id="1" name=""/>
+                    <pic:cNvPicPr/>
+                  </pic:nvPicPr>
+                  <pic:blipFill>
+                    <a:blip r:embed="rId10"/>
+                    <a:stretch>
+                      <a:fillRect/>
+                    </a:stretch>
+                  </pic:blipFill>
+                  <pic:spPr>
+                    <a:xfrm>
+                      <a:off x="0" y="0"/>
+                      <a:ext cx="3179877" cy="4671266"/>
+                    </a:xfrm>
+                    <a:prstGeom prst="rect">
+                      <a:avLst/>
+                    </a:prstGeom>
+                  </pic:spPr>
+                </pic:pic>
+              </a:graphicData>
+            </a:graphic>
+          </wp:inline>
+        </w:drawing>
+      </w:r>
+    </w:p>
+    <w:p>
+      <w:pPr>
+        <w:pStyle w:val="ListParagraph"/>
+        <w:ind w:left="360"/>
+        <w:rPr>
+          <w:sz w:val="24"/>
+          <w:szCs w:val="24"/>
+        </w:rPr>
+      </w:pPr>
+      <w:r>
+        <w:rPr>
+          <w:sz w:val="24"/>
+          <w:szCs w:val="24"/>
+        </w:rPr>
+        <w:t>We can see that image differencing give us better results in jaccard and close results in precision and recall.</w:t>
+      </w:r>
+    </w:p>
+    <w:p>
+      <w:pPr>
+        <w:pStyle w:val="ListParagraph"/>
+        <w:ind w:left="360"/>
+        <w:rPr>
+          <w:sz w:val="24"/>
+          <w:szCs w:val="24"/>
+        </w:rPr>
+      </w:pPr>
+    </w:p>
+    <w:p>
+      <w:pPr>
+        <w:pStyle w:val="ListParagraph"/>
+        <w:ind w:left="360"/>
+        <w:rPr>
+          <w:sz w:val="24"/>
+          <w:szCs w:val="24"/>
+        </w:rPr>
+      </w:pPr>
+    </w:p>
+    <w:p>
+      <w:pPr>
+        <w:pStyle w:val="ListParagraph"/>
+        <w:ind w:left="360"/>
+        <w:rPr>
+          <w:sz w:val="24"/>
+          <w:szCs w:val="24"/>
+        </w:rPr>
+      </w:pPr>
+    </w:p>
+    <w:p>
+      <w:pPr>
+        <w:pStyle w:val="ListParagraph"/>
+        <w:ind w:left="360"/>
+        <w:rPr>
+          <w:sz w:val="24"/>
+          <w:szCs w:val="24"/>
+        </w:rPr>
+      </w:pPr>
+    </w:p>
+    <w:p>
+      <w:pPr>
+        <w:pStyle w:val="ListParagraph"/>
+        <w:ind w:left="360"/>
+        <w:rPr>
+          <w:sz w:val="24"/>
+          <w:szCs w:val="24"/>
+        </w:rPr>
+      </w:pPr>
+    </w:p>
+    <w:p>
+      <w:pPr>
+        <w:pStyle w:val="ListParagraph"/>
+        <w:numPr>
+          <w:ilvl w:val="0"/>
+          <w:numId w:val="2"/>
+        </w:numPr>
+        <w:rPr>
+          <w:b/>
+          <w:bCs/>
+          <w:sz w:val="28"/>
+          <w:szCs w:val="28"/>
+        </w:rPr>
+      </w:pPr>
+      <w:r>
+        <w:rPr>
+          <w:b/>
+          <w:bCs/>
+          <w:sz w:val="28"/>
+          <w:szCs w:val="28"/>
+        </w:rPr>
+        <w:lastRenderedPageBreak/>
+        <w:t>Change vector analysis</w:t>
+      </w:r>
+      <w:r>
+        <w:rPr>
+          <w:b/>
+          <w:bCs/>
+          <w:sz w:val="28"/>
+          <w:szCs w:val="28"/>
+        </w:rPr>
+        <w:t>:</w:t>
+      </w:r>
+    </w:p>
+    <w:p>
+      <w:pPr>
+        <w:pStyle w:val="ListParagraph"/>
+        <w:ind w:left="360"/>
+        <w:rPr>
+          <w:sz w:val="24"/>
+          <w:szCs w:val="24"/>
+        </w:rPr>
+      </w:pPr>
+      <w:r>
+        <w:rPr>
+          <w:sz w:val="24"/>
+          <w:szCs w:val="24"/>
+        </w:rPr>
+        <w:t>There was a trial with change vector analysis but we did not take it, this is the result of it</w:t>
+      </w:r>
+    </w:p>
+    <w:p>
+      <w:pPr>
+        <w:pStyle w:val="ListParagraph"/>
+        <w:ind w:left="360"/>
+        <w:rPr>
+          <w:sz w:val="24"/>
+          <w:szCs w:val="24"/>
+        </w:rPr>
+      </w:pPr>
+    </w:p>
+    <w:p>
+      <w:pPr>
+        <w:pStyle w:val="ListParagraph"/>
+        <w:ind w:left="360"/>
+        <w:rPr>
+          <w:sz w:val="24"/>
+          <w:szCs w:val="24"/>
+        </w:rPr>
+      </w:pPr>
+      <w:r>
+        <w:rPr>
+          <w:sz w:val="24"/>
+          <w:szCs w:val="24"/>
+        </w:rPr>
+        <w:drawing>
+          <wp:inline distT="0" distB="0" distL="0" distR="0" wp14:anchorId="1D11312A" wp14:editId="550281E2">
+            <wp:extent cx="4734586" cy="457264"/>
+            <wp:effectExtent l="0" t="0" r="0" b="0"/>
+            <wp:docPr id="3" name="Picture 3"/>
+            <wp:cNvGraphicFramePr>
+              <a:graphicFrameLocks xmlns:a="http://schemas.openxmlformats.org/drawingml/2006/main" noChangeAspect="1"/>
+            </wp:cNvGraphicFramePr>
+            <a:graphic xmlns:a="http://schemas.openxmlformats.org/drawingml/2006/main">
+              <a:graphicData uri="http://schemas.openxmlformats.org/drawingml/2006/picture">
+                <pic:pic xmlns:pic="http://schemas.openxmlformats.org/drawingml/2006/picture">
+                  <pic:nvPicPr>
+                    <pic:cNvPr id="1" name=""/>
+                    <pic:cNvPicPr/>
+                  </pic:nvPicPr>
+                  <pic:blipFill>
+                    <a:blip r:embed="rId11"/>
+                    <a:stretch>
+                      <a:fillRect/>
+                    </a:stretch>
+                  </pic:blipFill>
+                  <pic:spPr>
+                    <a:xfrm>
+                      <a:off x="0" y="0"/>
+                      <a:ext cx="4734586" cy="457264"/>
+                    </a:xfrm>
+                    <a:prstGeom prst="rect">
+                      <a:avLst/>
+                    </a:prstGeom>
+                  </pic:spPr>
+                </pic:pic>
+              </a:graphicData>
+            </a:graphic>
+          </wp:inline>
+        </w:drawing>
+      </w:r>
+    </w:p>
+    <w:p>
+      <w:pPr>
+        <w:pStyle w:val="ListParagraph"/>
+        <w:ind w:left="360"/>
+        <w:rPr>
+          <w:sz w:val="24"/>
+          <w:szCs w:val="24"/>
+        </w:rPr>
+      </w:pPr>
+    </w:p>
+    <w:p>
+      <w:pPr>
+        <w:pStyle w:val="ListParagraph"/>
+        <w:ind w:left="360"/>
+        <w:rPr>
+          <w:sz w:val="24"/>
+          <w:szCs w:val="24"/>
+        </w:rPr>
+      </w:pPr>
+    </w:p>
+    <w:p>
+      <w:pPr>
+        <w:rPr>
+          <w:sz w:val="24"/>
+          <w:szCs w:val="24"/>
+        </w:rPr>
+      </w:pPr>
+      <w:r>
+        <w:rPr>
+          <w:sz w:val="24"/>
+          <w:szCs w:val="24"/>
+        </w:rPr>
+        <w:t>Finally, in the classical we will go through with the image differencing because of its simplicity and good results.</w:t>
       </w:r>
     </w:p>
     <w:sectPr>
@@ -1021,6 +2524,41 @@
       <w:contextualSpacing/>
     </w:pPr>
   </w:style>
+  <w:style w:type="paragraph" w:customStyle="1" w:styleId="Default">
+    <w:name w:val="Default"/>
+    <w:rsid w:val="00A74A49"/>
+    <w:pPr>
+      <w:autoSpaceDE w:val="0"/>
+      <w:autoSpaceDN w:val="0"/>
+      <w:adjustRightInd w:val="0"/>
+      <w:spacing w:after="0" w:line="240" w:lineRule="auto"/>
+    </w:pPr>
+    <w:rPr>
+      <w:rFonts w:ascii="Calibri" w:hAnsi="Calibri" w:cs="Calibri"/>
+      <w:color w:val="000000"/>
+      <w:sz w:val="24"/>
+      <w:szCs w:val="24"/>
+    </w:rPr>
+  </w:style>
+  <w:style w:type="table" w:styleId="TableGrid">
+    <w:name w:val="Table Grid"/>
+    <w:basedOn w:val="TableNormal"/>
+    <w:uiPriority w:val="39"/>
+    <w:rsid w:val="00A74A49"/>
+    <w:pPr>
+      <w:spacing w:after="0" w:line="240" w:lineRule="auto"/>
+    </w:pPr>
+    <w:tblPr>
+      <w:tblBorders>
+        <w:top w:val="single" w:sz="4" w:space="0" w:color="auto"/>
+        <w:left w:val="single" w:sz="4" w:space="0" w:color="auto"/>
+        <w:bottom w:val="single" w:sz="4" w:space="0" w:color="auto"/>
+        <w:right w:val="single" w:sz="4" w:space="0" w:color="auto"/>
+        <w:insideH w:val="single" w:sz="4" w:space="0" w:color="auto"/>
+        <w:insideV w:val="single" w:sz="4" w:space="0" w:color="auto"/>
+      </w:tblBorders>
+    </w:tblPr>
+  </w:style>
 </w:styles>
 </file>
 

</xml_diff>